<commit_message>
WIP setup, first release
</commit_message>
<xml_diff>
--- a/doc/manual.docx
+++ b/doc/manual.docx
@@ -37,7 +37,7 @@
             <v:path o:extrusionok="f" gradientshapeok="t" o:connecttype="rect"/>
             <o:lock v:ext="edit" aspectratio="t"/>
           </v:shapetype>
-          <v:shape id="_x0000_i1025" type="#_x0000_t75" style="width:453.75pt;height:340.5pt">
+          <v:shape id="_x0000_i1025" type="#_x0000_t75" style="width:453.3pt;height:340.7pt">
             <v:imagedata r:id="rId7" o:title="MATRIC_OSB"/>
           </v:shape>
         </w:pict>
@@ -801,19 +801,17 @@
       <w:r>
         <w:br w:type="page"/>
       </w:r>
-      <w:bookmarkStart w:id="3" w:name="_GoBack"/>
-      <w:bookmarkEnd w:id="3"/>
     </w:p>
     <w:p>
       <w:pPr>
         <w:pStyle w:val="Heading2"/>
       </w:pPr>
-      <w:bookmarkStart w:id="4" w:name="_Toc28183100"/>
+      <w:bookmarkStart w:id="3" w:name="_Toc28183100"/>
       <w:r>
         <w:lastRenderedPageBreak/>
         <w:t>How does it work?</w:t>
       </w:r>
-      <w:bookmarkEnd w:id="4"/>
+      <w:bookmarkEnd w:id="3"/>
     </w:p>
     <w:p/>
     <w:p>
@@ -884,22 +882,22 @@
       <w:pPr>
         <w:pStyle w:val="Heading2"/>
       </w:pPr>
-      <w:bookmarkStart w:id="5" w:name="_Toc28183101"/>
+      <w:bookmarkStart w:id="4" w:name="_Toc28183101"/>
       <w:r>
         <w:t>Installation and setup</w:t>
       </w:r>
+      <w:bookmarkEnd w:id="4"/>
+    </w:p>
+    <w:p/>
+    <w:p>
+      <w:pPr>
+        <w:pStyle w:val="Heading3"/>
+      </w:pPr>
+      <w:bookmarkStart w:id="5" w:name="_Toc28183102"/>
+      <w:r>
+        <w:t>VJoy setup</w:t>
+      </w:r>
       <w:bookmarkEnd w:id="5"/>
-    </w:p>
-    <w:p/>
-    <w:p>
-      <w:pPr>
-        <w:pStyle w:val="Heading3"/>
-      </w:pPr>
-      <w:bookmarkStart w:id="6" w:name="_Toc28183102"/>
-      <w:r>
-        <w:t>VJoy setup</w:t>
-      </w:r>
-      <w:bookmarkEnd w:id="6"/>
     </w:p>
     <w:p/>
     <w:p>
@@ -936,88 +934,96 @@
       <w:pPr>
         <w:pStyle w:val="Heading3"/>
       </w:pPr>
-      <w:bookmarkStart w:id="7" w:name="_Toc28183103"/>
+      <w:bookmarkStart w:id="6" w:name="_Toc28183103"/>
       <w:r>
         <w:t>Binding to DCS</w:t>
       </w:r>
+      <w:bookmarkEnd w:id="6"/>
+      <w:r>
+        <w:t xml:space="preserve"> </w:t>
+      </w:r>
+    </w:p>
+    <w:p/>
+    <w:p>
+      <w:r>
+        <w:t>Simply run the OSB Overlay, open settings in DCS and bind the OSB Overlay buttons to desired DCS commands. Select the command, set focus on virtual device and press the button, just like configuring a physical joystick.</w:t>
+      </w:r>
+    </w:p>
+    <w:p/>
+    <w:p>
+      <w:pPr>
+        <w:pStyle w:val="Heading2"/>
+      </w:pPr>
+      <w:bookmarkStart w:id="7" w:name="_Toc28183104"/>
+      <w:r>
+        <w:t>Using OSB OVerlay</w:t>
+      </w:r>
       <w:bookmarkEnd w:id="7"/>
+    </w:p>
+    <w:p/>
+    <w:p>
+      <w:r>
+        <w:t xml:space="preserve">To change the active configuration you can right click on the OSB Overlay and choose "Load config" </w:t>
+      </w:r>
+      <w:r>
+        <w:t xml:space="preserve">or click special loadConfig button if configured </w:t>
+      </w:r>
+      <w:r>
+        <w:t>to choose the active config.</w:t>
+      </w:r>
+    </w:p>
+    <w:p>
+      <w:r>
+        <w:rPr>
+          <w:b/>
+        </w:rPr>
+        <w:t>NOTE:</w:t>
+      </w:r>
       <w:r>
         <w:t xml:space="preserve"> </w:t>
       </w:r>
+      <w:r>
+        <w:t>You can also create a shortcut to OSB Overlay with a parameter - path to config file to start OSB Overlay with desired configuration.</w:t>
+      </w:r>
+    </w:p>
+    <w:p>
+      <w:r>
+        <w:t>To exit application,</w:t>
+      </w:r>
+      <w:r>
+        <w:t xml:space="preserve"> right click and choose exit </w:t>
+      </w:r>
+      <w:bookmarkStart w:id="8" w:name="_GoBack"/>
+      <w:bookmarkEnd w:id="8"/>
+      <w:r>
+        <w:t>or click special Exit button if configured</w:t>
+      </w:r>
     </w:p>
     <w:p/>
     <w:p>
       <w:r>
-        <w:t>Simply run the OSB Overlay, open settings in DCS and bind the OSB Overlay buttons to desired DCS commands. Select the command, set focus on virtual device and press the button, just like configuring a physical joystick.</w:t>
+        <w:t>To reposition the window, right click the overlay window, check "Move Window" in the context menu  and position it yourself (drag while holding left mouse button). New position will be saved to active configuration once you uncheck „Move Window“.</w:t>
+      </w:r>
+    </w:p>
+    <w:p>
+      <w:r>
+        <w:t>To reload active configuration (useful when editing config to see your changes) right click and choose „Reload config“ or click special reload button if configured</w:t>
       </w:r>
     </w:p>
     <w:p/>
     <w:p>
       <w:pPr>
-        <w:pStyle w:val="Heading2"/>
-      </w:pPr>
-      <w:bookmarkStart w:id="8" w:name="_Toc28183104"/>
-      <w:r>
-        <w:t>Using OSB OVerlay</w:t>
-      </w:r>
-      <w:bookmarkEnd w:id="8"/>
+        <w:pStyle w:val="Heading1"/>
+      </w:pPr>
+      <w:bookmarkStart w:id="9" w:name="_Toc28183105"/>
+      <w:r>
+        <w:t>Advanced</w:t>
+      </w:r>
+      <w:bookmarkEnd w:id="9"/>
     </w:p>
     <w:p/>
     <w:p>
       <w:r>
-        <w:t xml:space="preserve">To change the active configuration you can right click on the OSB Overlay and choose "Load config" </w:t>
-      </w:r>
-      <w:r>
-        <w:t xml:space="preserve">or click special loadConfig button if configured </w:t>
-      </w:r>
-      <w:r>
-        <w:t>to choose the active config.</w:t>
-      </w:r>
-    </w:p>
-    <w:p>
-      <w:r>
-        <w:rPr>
-          <w:b/>
-        </w:rPr>
-        <w:t>NOTE:</w:t>
-      </w:r>
-      <w:r>
-        <w:t xml:space="preserve"> </w:t>
-      </w:r>
-      <w:r>
-        <w:t>You can also create a shortcut to OSB Overlay with a parameter - path to config file to start OSB Overlay with desired configuration.</w:t>
-      </w:r>
-    </w:p>
-    <w:p>
-      <w:r>
-        <w:t>To exit application, right click and choose exit or press Alt + F4 or click special Exit button if configured</w:t>
-      </w:r>
-    </w:p>
-    <w:p/>
-    <w:p>
-      <w:r>
-        <w:t>To reposition the window, right click the overlay window, check "Move Window" in the context menu  and position it yourself (drag while holding left mouse button). New position will be saved to active configuration once you uncheck „Move Window“.</w:t>
-      </w:r>
-    </w:p>
-    <w:p>
-      <w:r>
-        <w:t>To reload active configuration (useful when editing config to see your changes) right click and choose „Reload config“ or click special reload button if configured</w:t>
-      </w:r>
-    </w:p>
-    <w:p/>
-    <w:p>
-      <w:pPr>
-        <w:pStyle w:val="Heading1"/>
-      </w:pPr>
-      <w:bookmarkStart w:id="9" w:name="_Toc28183105"/>
-      <w:r>
-        <w:t>Advanced</w:t>
-      </w:r>
-      <w:bookmarkEnd w:id="9"/>
-    </w:p>
-    <w:p/>
-    <w:p>
-      <w:r>
         <w:t>Config file structure:</w:t>
       </w:r>
     </w:p>
@@ -1043,12 +1049,12 @@
     </w:p>
     <w:p>
       <w:r>
+        <w:t>height - Overlay window height</w:t>
+      </w:r>
+    </w:p>
+    <w:p>
+      <w:r>
         <w:lastRenderedPageBreak/>
-        <w:t>height - Overlay window height</w:t>
-      </w:r>
-    </w:p>
-    <w:p>
-      <w:r>
         <w:t>width - Overlay window width</w:t>
       </w:r>
     </w:p>
@@ -2027,7 +2033,6 @@
           <w:szCs w:val="21"/>
           <w:lang w:eastAsia="hr-HR"/>
         </w:rPr>
-        <w:lastRenderedPageBreak/>
         <w:t>    },</w:t>
       </w:r>
     </w:p>
@@ -2094,6 +2099,7 @@
           <w:szCs w:val="21"/>
           <w:lang w:eastAsia="hr-HR"/>
         </w:rPr>
+        <w:lastRenderedPageBreak/>
         <w:t>        </w:t>
       </w:r>
       <w:r>
@@ -4774,7 +4780,7 @@
 </file>
 
 <file path=customXml/itemProps1.xml><?xml version="1.0" encoding="utf-8"?>
-<ds:datastoreItem xmlns:ds="http://schemas.openxmlformats.org/officeDocument/2006/customXml" ds:itemID="{EED1C03D-4A45-46E3-9988-47C89FFD5CFF}">
+<ds:datastoreItem xmlns:ds="http://schemas.openxmlformats.org/officeDocument/2006/customXml" ds:itemID="{486E52EA-1925-4D3A-8160-07D270F18ECB}">
   <ds:schemaRefs>
     <ds:schemaRef ds:uri="http://schemas.openxmlformats.org/officeDocument/2006/bibliography"/>
   </ds:schemaRefs>

</xml_diff>